<commit_message>
added some stuff about resolution server to sdd
</commit_message>
<xml_diff>
--- a/Documents/SDD.docx
+++ b/Documents/SDD.docx
@@ -1,6 +1,6 @@
 
 <file path=word/document.xml><?xml version="1.0" encoding="utf-8"?>
-<w:document xmlns:wpc="http://schemas.microsoft.com/office/word/2010/wordprocessingCanvas" xmlns:mo="http://schemas.microsoft.com/office/mac/office/2008/main" xmlns:mc="http://schemas.openxmlformats.org/markup-compatibility/2006" xmlns:mv="urn:schemas-microsoft-com:mac:vml" xmlns:o="urn:schemas-microsoft-com:office:office" xmlns:r="http://schemas.openxmlformats.org/officeDocument/2006/relationships" xmlns:m="http://schemas.openxmlformats.org/officeDocument/2006/math" xmlns:v="urn:schemas-microsoft-com:vml" xmlns:wp14="http://schemas.microsoft.com/office/word/2010/wordprocessingDrawing" xmlns:wp="http://schemas.openxmlformats.org/drawingml/2006/wordprocessingDrawing" xmlns:w10="urn:schemas-microsoft-com:office:word" xmlns:w="http://schemas.openxmlformats.org/wordprocessingml/2006/main" xmlns:w14="http://schemas.microsoft.com/office/word/2010/wordml" xmlns:wpg="http://schemas.microsoft.com/office/word/2010/wordprocessingGroup" xmlns:wpi="http://schemas.microsoft.com/office/word/2010/wordprocessingInk" xmlns:wne="http://schemas.microsoft.com/office/word/2006/wordml" xmlns:wps="http://schemas.microsoft.com/office/word/2010/wordprocessingShape" mc:Ignorable="w14 wp14">
+<w:document xmlns:wpc="http://schemas.microsoft.com/office/word/2010/wordprocessingCanvas" xmlns:mc="http://schemas.openxmlformats.org/markup-compatibility/2006" xmlns:o="urn:schemas-microsoft-com:office:office" xmlns:r="http://schemas.openxmlformats.org/officeDocument/2006/relationships" xmlns:m="http://schemas.openxmlformats.org/officeDocument/2006/math" xmlns:v="urn:schemas-microsoft-com:vml" xmlns:wp14="http://schemas.microsoft.com/office/word/2010/wordprocessingDrawing" xmlns:wp="http://schemas.openxmlformats.org/drawingml/2006/wordprocessingDrawing" xmlns:w10="urn:schemas-microsoft-com:office:word" xmlns:w="http://schemas.openxmlformats.org/wordprocessingml/2006/main" xmlns:w14="http://schemas.microsoft.com/office/word/2010/wordml" xmlns:wpg="http://schemas.microsoft.com/office/word/2010/wordprocessingGroup" xmlns:wpi="http://schemas.microsoft.com/office/word/2010/wordprocessingInk" xmlns:wne="http://schemas.microsoft.com/office/word/2006/wordml" xmlns:wps="http://schemas.microsoft.com/office/word/2010/wordprocessingShape" mc:Ignorable="w14 wp14">
   <w:body>
     <w:p>
       <w:pPr>
@@ -181,292 +181,359 @@
       <w:r>
         <w:t xml:space="preserve"> client on request, and updated by the Base Stations.</w:t>
       </w:r>
+    </w:p>
+    <w:p>
+      <w:r>
+        <w:br w:type="page"/>
+      </w:r>
+    </w:p>
+    <w:p/>
+    <w:p>
+      <w:pPr>
+        <w:pStyle w:val="Title"/>
+      </w:pPr>
+      <w:r>
+        <w:t>Base Station Architecture</w:t>
+      </w:r>
+    </w:p>
+    <w:p>
+      <w:r>
+        <w:br w:type="page"/>
+      </w:r>
+    </w:p>
+    <w:p/>
+    <w:p>
+      <w:pPr>
+        <w:pStyle w:val="Title"/>
+      </w:pPr>
+      <w:proofErr w:type="spellStart"/>
+      <w:proofErr w:type="gramStart"/>
+      <w:r>
+        <w:t>iOS</w:t>
+      </w:r>
+      <w:proofErr w:type="spellEnd"/>
+      <w:proofErr w:type="gramEnd"/>
+      <w:r>
+        <w:t xml:space="preserve"> Architecture</w:t>
+      </w:r>
+    </w:p>
+    <w:p>
+      <w:pPr>
+        <w:pStyle w:val="Heading1"/>
+      </w:pPr>
+      <w:r>
+        <w:t>Overview</w:t>
+      </w:r>
+    </w:p>
+    <w:p>
+      <w:r>
+        <w:tab/>
+      </w:r>
+    </w:p>
+    <w:p>
+      <w:r>
+        <w:tab/>
+        <w:t xml:space="preserve">The </w:t>
+      </w:r>
+      <w:proofErr w:type="spellStart"/>
+      <w:r>
+        <w:t>iOS</w:t>
+      </w:r>
+      <w:proofErr w:type="spellEnd"/>
+      <w:r>
+        <w:t xml:space="preserve"> application will act as the remote control for the Remote Home system. The application will consist of views. The application will also use a SQLite database that will store the base stations that have been registered. When the application is first started the “first time registration” controllers will run</w:t>
+      </w:r>
+      <w:proofErr w:type="gramStart"/>
+      <w:r>
+        <w:t>,</w:t>
+      </w:r>
+      <w:proofErr w:type="gramEnd"/>
+      <w:r>
+        <w:t xml:space="preserve"> this will require the user to register a valid base station. If the user has at least one base station registered the application will start the “main view” controllers. This is a </w:t>
+      </w:r>
+      <w:proofErr w:type="spellStart"/>
+      <w:r>
+        <w:t>UINavigation</w:t>
+      </w:r>
+      <w:proofErr w:type="spellEnd"/>
+      <w:r>
+        <w:t xml:space="preserve"> view controller that will present a list of base stations. In addition a add button will be in the upper right hand corner of the list view. If the user presses this button they can add a new base station. The user can swipe across a cell of a base station to delete the base station from the SQLite database. If the user selects a base station a new list will populate with the individual devices the user will have an edit button in the upper right hand corner of the list view. If the user presses this button they will be presented with a form where they can modify the properties of the base station. If a user selects a device they will be presented with the correct device controller.</w:t>
+      </w:r>
+    </w:p>
+    <w:p>
+      <w:pPr>
+        <w:pStyle w:val="Heading1"/>
+      </w:pPr>
+      <w:r>
+        <w:t>First time registration (</w:t>
+      </w:r>
+      <w:proofErr w:type="spellStart"/>
+      <w:r>
+        <w:t>iOS</w:t>
+      </w:r>
+      <w:proofErr w:type="spellEnd"/>
+      <w:r>
+        <w:t>)</w:t>
+      </w:r>
+    </w:p>
+    <w:p/>
+    <w:p>
+      <w:pPr>
+        <w:pStyle w:val="Heading3"/>
+      </w:pPr>
+      <w:r>
+        <w:t>Overview</w:t>
+      </w:r>
+    </w:p>
+    <w:p/>
+    <w:p>
+      <w:r>
+        <w:tab/>
+        <w:t xml:space="preserve">The purpose of the first time registration is to force the user to register a base station with the phone so that they can control devices. We will display this view if there are no base stations registered in the </w:t>
+      </w:r>
+      <w:r>
+        <w:t>SQLite database.</w:t>
+      </w:r>
+    </w:p>
+    <w:p/>
+    <w:p>
+      <w:pPr>
+        <w:pStyle w:val="Heading3"/>
+      </w:pPr>
+      <w:r>
+        <w:t>Instruction View Controller</w:t>
+      </w:r>
+    </w:p>
+    <w:p/>
+    <w:p>
+      <w:r>
+        <w:tab/>
+        <w:t>The purpose of this view controller is to display a scroll view with instruction embedded in it. These scroll view will instruct the user to set up their base station and connect devices. At the bottom of the view controller will be a button so that the user can advance to the registration view</w:t>
+      </w:r>
+      <w:r>
+        <w:t>.</w:t>
+      </w:r>
+    </w:p>
+    <w:p/>
+    <w:p>
+      <w:pPr>
+        <w:pStyle w:val="Heading3"/>
+      </w:pPr>
+      <w:r>
+        <w:t>Registration View Controller</w:t>
+      </w:r>
+    </w:p>
+    <w:p/>
+    <w:p>
+      <w:r>
+        <w:tab/>
+        <w:t>The purpose of this view controller is to allow the user to register a new base station. The view will consist of three text boxes and a register button. The view</w:t>
+      </w:r>
+      <w:r>
+        <w:t xml:space="preserve"> </w:t>
+      </w:r>
+      <w:r>
+        <w:lastRenderedPageBreak/>
+        <w:t xml:space="preserve">controller will check to see if all three fields are filled before connecting to the resolution server. If any of the fields are empty a </w:t>
+      </w:r>
+      <w:proofErr w:type="spellStart"/>
+      <w:r>
+        <w:t>UIAlertView</w:t>
+      </w:r>
+      <w:proofErr w:type="spellEnd"/>
+      <w:r>
+        <w:t xml:space="preserve"> will be displayed telling the user to fill out the empty field.</w:t>
+      </w:r>
+    </w:p>
+    <w:p/>
+    <w:p>
+      <w:r>
+        <w:tab/>
+        <w:t xml:space="preserve">If all three fields are populated and the user clicks the register button the device will attempt to make a TCP connection to the resolution server on port 80. At this point the device will start a timeout timer. If the TCP connection fails to open before the timeout fires the system will close the connection and present a </w:t>
+      </w:r>
+      <w:proofErr w:type="spellStart"/>
+      <w:r>
+        <w:t>UIAlertView</w:t>
+      </w:r>
+      <w:proofErr w:type="spellEnd"/>
+      <w:r>
+        <w:t xml:space="preserve"> to the user. The alert will instruct the user to check their connection and/or try again later.</w:t>
+      </w:r>
+    </w:p>
+    <w:p/>
+    <w:p>
+      <w:r>
+        <w:tab/>
+        <w:t>If the connection is successful the server will send the connection</w:t>
+      </w:r>
+      <w:r>
+        <w:t xml:space="preserve"> </w:t>
+      </w:r>
+      <w:proofErr w:type="spellStart"/>
+      <w:r>
+        <w:t>DDNSConnected</w:t>
+      </w:r>
+      <w:proofErr w:type="spellEnd"/>
+      <w:r>
+        <w:t xml:space="preserve"> (See “Bidirectional </w:t>
+      </w:r>
+      <w:proofErr w:type="spellStart"/>
+      <w:r>
+        <w:t>iOS</w:t>
+      </w:r>
+      <w:proofErr w:type="spellEnd"/>
+      <w:r>
+        <w:t xml:space="preserve"> to Resolution Server Communication”) signal to the phone. At this point the phone will send the </w:t>
+      </w:r>
+      <w:proofErr w:type="spellStart"/>
+      <w:r>
+        <w:t>HRHomeStationsRequest</w:t>
+      </w:r>
+      <w:proofErr w:type="spellEnd"/>
+      <w:r>
+        <w:t xml:space="preserve"> with the serial number provided by the serial number field. At this point the Resolution Server will look up the serial number. If the Resolution Server finds the serial number it will respond with </w:t>
+      </w:r>
+      <w:proofErr w:type="spellStart"/>
+      <w:r>
+        <w:t>HRHomeStationReply</w:t>
+      </w:r>
+      <w:proofErr w:type="spellEnd"/>
+      <w:r>
+        <w:t xml:space="preserve"> with the correct IP address and serial number. If the Resolution Server fails to find the serial number it will respond with </w:t>
+      </w:r>
+      <w:proofErr w:type="spellStart"/>
+      <w:r>
+        <w:t>HRHomeStationReply</w:t>
+      </w:r>
+      <w:proofErr w:type="spellEnd"/>
+      <w:r>
+        <w:t xml:space="preserve"> with ‘null’ for the IP address and the correct serial number.</w:t>
+      </w:r>
+    </w:p>
+    <w:p/>
+    <w:p>
+      <w:r>
+        <w:tab/>
+        <w:t xml:space="preserve">If the phone receives a null for the IP address it will present the user with </w:t>
+      </w:r>
+      <w:proofErr w:type="gramStart"/>
+      <w:r>
+        <w:t>an</w:t>
+      </w:r>
+      <w:proofErr w:type="gramEnd"/>
+      <w:r>
+        <w:t xml:space="preserve"> </w:t>
+      </w:r>
+      <w:proofErr w:type="spellStart"/>
+      <w:r>
+        <w:t>UIAlertView</w:t>
+      </w:r>
+      <w:proofErr w:type="spellEnd"/>
+      <w:r>
+        <w:t xml:space="preserve">. This view will inform the user to check the serial number and make sure that they set up the base station correctly. If an IP address is sent the device will register the device in the SQLite server and present a </w:t>
+      </w:r>
+      <w:proofErr w:type="spellStart"/>
+      <w:r>
+        <w:t>UIAlertView</w:t>
+      </w:r>
+      <w:proofErr w:type="spellEnd"/>
+      <w:r>
+        <w:t xml:space="preserve"> to the user. This view will inform the user that the device was successfully registered. At this point the device will go into the main view.</w:t>
+      </w:r>
+    </w:p>
+    <w:p>
+      <w:r>
+        <w:br w:type="page"/>
+      </w:r>
+    </w:p>
+    <w:p/>
+    <w:p>
+      <w:pPr>
+        <w:pStyle w:val="Title"/>
+      </w:pPr>
+      <w:r>
+        <w:t xml:space="preserve">Resolution Server Architecture </w:t>
+      </w:r>
+    </w:p>
+    <w:p>
+      <w:pPr>
+        <w:pStyle w:val="Heading1"/>
+      </w:pPr>
+      <w:r>
+        <w:t>Overview</w:t>
+      </w:r>
+    </w:p>
+    <w:p/>
+    <w:p>
+      <w:pPr>
+        <w:ind w:firstLine="720"/>
+      </w:pPr>
+      <w:r>
+        <w:t xml:space="preserve">The Resolution Server stores the IP address of each Base Station along with a unique identifier for that station and allows the </w:t>
+      </w:r>
+      <w:proofErr w:type="spellStart"/>
+      <w:r>
+        <w:t>iOS</w:t>
+      </w:r>
+      <w:proofErr w:type="spellEnd"/>
+      <w:r>
+        <w:t xml:space="preserve"> application to ask for the IP address</w:t>
+      </w:r>
+      <w:r>
+        <w:t xml:space="preserve"> of a Base Station. </w:t>
+      </w:r>
+      <w:r>
+        <w:t>The server will run as a background daemon on a</w:t>
+      </w:r>
+      <w:r>
+        <w:t xml:space="preserve"> computer with a domain name or a static IP address. It will use port number 8128. </w:t>
+      </w:r>
+      <w:r>
+        <w:t>The IP address</w:t>
+      </w:r>
+      <w:r>
+        <w:t xml:space="preserve"> and identifier of the Base Stations </w:t>
+      </w:r>
+      <w:r>
+        <w:t>are stored in a SQLite database. The server itself</w:t>
+      </w:r>
+      <w:r>
+        <w:t xml:space="preserve"> will be written in Python 2.7. It will be written in a few classes. The Finder classes will handle th</w:t>
+      </w:r>
+      <w:r>
+        <w:t>e SQLite database. There will also be a class to handle connections.</w:t>
+      </w:r>
       <w:bookmarkStart w:id="0" w:name="_GoBack"/>
       <w:bookmarkEnd w:id="0"/>
     </w:p>
     <w:p>
-      <w:r>
-        <w:br w:type="page"/>
-      </w:r>
-    </w:p>
-    <w:p/>
-    <w:p>
-      <w:pPr>
-        <w:pStyle w:val="Title"/>
-      </w:pPr>
-      <w:r>
-        <w:t>Base Station Architecture</w:t>
-      </w:r>
-    </w:p>
-    <w:p>
-      <w:r>
-        <w:br w:type="page"/>
-      </w:r>
-    </w:p>
-    <w:p/>
-    <w:p>
-      <w:pPr>
-        <w:pStyle w:val="Title"/>
-      </w:pPr>
-      <w:proofErr w:type="spellStart"/>
-      <w:proofErr w:type="gramStart"/>
-      <w:r>
-        <w:t>iOS</w:t>
-      </w:r>
-      <w:proofErr w:type="spellEnd"/>
-      <w:proofErr w:type="gramEnd"/>
-      <w:r>
-        <w:t xml:space="preserve"> Architecture</w:t>
-      </w:r>
-    </w:p>
-    <w:p>
-      <w:pPr>
-        <w:pStyle w:val="Heading1"/>
-      </w:pPr>
-      <w:r>
-        <w:t>Overview</w:t>
-      </w:r>
-    </w:p>
-    <w:p>
-      <w:r>
-        <w:tab/>
-      </w:r>
-    </w:p>
-    <w:p>
-      <w:r>
-        <w:tab/>
-        <w:t xml:space="preserve">The </w:t>
-      </w:r>
-      <w:proofErr w:type="spellStart"/>
-      <w:r>
-        <w:t>iOS</w:t>
-      </w:r>
-      <w:proofErr w:type="spellEnd"/>
-      <w:r>
-        <w:t xml:space="preserve"> application will act as the remote control for the Remote Home system. The application will consist of views. The application will also use </w:t>
-      </w:r>
-      <w:proofErr w:type="gramStart"/>
-      <w:r>
-        <w:t>a</w:t>
-      </w:r>
-      <w:proofErr w:type="gramEnd"/>
-      <w:r>
-        <w:t xml:space="preserve"> SQLite database that will store the base stations that have been registered. When the application is first started the “first time registration” controllers will run</w:t>
-      </w:r>
-      <w:proofErr w:type="gramStart"/>
-      <w:r>
-        <w:t>,</w:t>
-      </w:r>
-      <w:proofErr w:type="gramEnd"/>
-      <w:r>
-        <w:t xml:space="preserve"> this will require the user to register a valid base station. If the user has at least one base station registered the application will start the “main view” controllers. This is a </w:t>
-      </w:r>
-      <w:proofErr w:type="spellStart"/>
-      <w:r>
-        <w:t>UINavigation</w:t>
-      </w:r>
-      <w:proofErr w:type="spellEnd"/>
-      <w:r>
-        <w:t xml:space="preserve"> view controller that will present a list of base stations. In addition a add button will be in the upper right hand corner of the list view. If the user presses this button they can add a new base station. The user can swipe across a cell of a base station to delete the base station from the SQLite database. If the user selects a base station a new list will populate with the individual devices the user will have an edit button in the upper right hand corner of the list view. If the user presses this button they will be presented with a form where they can modify the properties of the base station. If a user selects a device they will be presented with the correct device controller.</w:t>
-      </w:r>
-    </w:p>
-    <w:p>
-      <w:pPr>
-        <w:pStyle w:val="Heading1"/>
-      </w:pPr>
-      <w:r>
-        <w:t>First time registration (</w:t>
-      </w:r>
-      <w:proofErr w:type="spellStart"/>
-      <w:r>
-        <w:t>iOS</w:t>
-      </w:r>
-      <w:proofErr w:type="spellEnd"/>
-      <w:r>
-        <w:t>)</w:t>
-      </w:r>
-    </w:p>
-    <w:p/>
-    <w:p>
       <w:pPr>
         <w:pStyle w:val="Heading3"/>
       </w:pPr>
       <w:r>
-        <w:t>Overview</w:t>
-      </w:r>
-    </w:p>
-    <w:p/>
-    <w:p>
-      <w:r>
-        <w:tab/>
-        <w:t xml:space="preserve">The purpose of the first time registration is to force the user to register a base station with the phone so that they can control devices. We will display this view if there </w:t>
-      </w:r>
-      <w:proofErr w:type="gramStart"/>
-      <w:r>
-        <w:t>are</w:t>
-      </w:r>
-      <w:proofErr w:type="gramEnd"/>
-      <w:r>
-        <w:t xml:space="preserve"> no base stations registered in the </w:t>
-      </w:r>
-      <w:r>
-        <w:t>SQLite database.</w:t>
-      </w:r>
-    </w:p>
-    <w:p/>
+        <w:t>SQLite Database</w:t>
+      </w:r>
+    </w:p>
+    <w:p>
+      <w:r>
+        <w:t xml:space="preserve">This database has a single table, called devices, with two columns: ID and IP. Both columns are text and the column ID is the primary key. </w:t>
+      </w:r>
+    </w:p>
     <w:p>
       <w:pPr>
         <w:pStyle w:val="Heading3"/>
       </w:pPr>
       <w:r>
-        <w:t>Instruction View Controller</w:t>
-      </w:r>
-    </w:p>
-    <w:p/>
-    <w:p>
-      <w:r>
-        <w:tab/>
-        <w:t>The purpose of this view controller is to display a scroll view with instruction embedded in it. These scroll view will instruct the user to set up their base station and connect devices. At the bottom of the view controller will be a button so that the user can advance to the registration view</w:t>
-      </w:r>
-    </w:p>
-    <w:p/>
-    <w:p>
-      <w:pPr>
-        <w:pStyle w:val="Heading3"/>
-      </w:pPr>
-      <w:r>
-        <w:t>Registration View Controller</w:t>
-      </w:r>
-    </w:p>
-    <w:p/>
-    <w:p>
-      <w:r>
-        <w:tab/>
-        <w:t>The purpose of this view controller is to allow the user to register a new base station. The view will consist of three text boxes and a register button. The view</w:t>
-      </w:r>
-      <w:r>
-        <w:t xml:space="preserve"> controller will check to see if all three fields are filled before connecting to the resolution server. If any of the fields are empty a </w:t>
-      </w:r>
-      <w:proofErr w:type="spellStart"/>
-      <w:r>
-        <w:t>UIAlertView</w:t>
-      </w:r>
-      <w:proofErr w:type="spellEnd"/>
-      <w:r>
-        <w:t xml:space="preserve"> will be displayed telling the user to fill out the empty field.</w:t>
-      </w:r>
-    </w:p>
-    <w:p/>
-    <w:p>
-      <w:r>
-        <w:tab/>
-        <w:t xml:space="preserve">If all three fields are populated and the user clicks the register button the device will attempt to make a TCP connection to the resolution server on port 80. At this point the device will start a timeout timer. If the TCP connection fails to open before the timeout fires the system will close the connection and present a </w:t>
-      </w:r>
-      <w:proofErr w:type="spellStart"/>
-      <w:r>
-        <w:t>UIAlertView</w:t>
-      </w:r>
-      <w:proofErr w:type="spellEnd"/>
-      <w:r>
-        <w:t xml:space="preserve"> to the user. The alert will instruct the user to check their connection and/or try again later.</w:t>
-      </w:r>
-    </w:p>
-    <w:p/>
-    <w:p>
-      <w:r>
-        <w:tab/>
-        <w:t>If the connection is successful the server will send the connection</w:t>
-      </w:r>
-      <w:r>
-        <w:t xml:space="preserve"> </w:t>
-      </w:r>
-      <w:proofErr w:type="spellStart"/>
-      <w:r>
-        <w:t>DDNSConnected</w:t>
-      </w:r>
-      <w:proofErr w:type="spellEnd"/>
-      <w:r>
-        <w:t xml:space="preserve"> (See “Bidirectional </w:t>
-      </w:r>
-      <w:proofErr w:type="spellStart"/>
-      <w:r>
-        <w:t>iOS</w:t>
-      </w:r>
-      <w:proofErr w:type="spellEnd"/>
-      <w:r>
-        <w:t xml:space="preserve"> to Resolution Server Communication”) signal to the phone. At this point the phone will send the </w:t>
-      </w:r>
-      <w:proofErr w:type="spellStart"/>
-      <w:r>
-        <w:t>HRHomeStationsRequest</w:t>
-      </w:r>
-      <w:proofErr w:type="spellEnd"/>
-      <w:r>
-        <w:t xml:space="preserve"> with the serial number provided by the serial number field. At this point the Resolution Server will look up the serial number. If the Resolution Server finds the serial number it will respond with </w:t>
-      </w:r>
-      <w:proofErr w:type="spellStart"/>
-      <w:r>
-        <w:t>HRHomeStationReply</w:t>
-      </w:r>
-      <w:proofErr w:type="spellEnd"/>
-      <w:r>
-        <w:t xml:space="preserve"> with the correct IP address and serial number. If the Resolution Server fails to find the serial number it will respond with </w:t>
-      </w:r>
-      <w:proofErr w:type="spellStart"/>
-      <w:r>
-        <w:t>HRHomeStationReply</w:t>
-      </w:r>
-      <w:proofErr w:type="spellEnd"/>
-      <w:r>
-        <w:t xml:space="preserve"> with ‘null’ for the IP address and the correct serial number.</w:t>
-      </w:r>
-    </w:p>
-    <w:p/>
-    <w:p>
-      <w:r>
-        <w:tab/>
-        <w:t xml:space="preserve">If the phone receives a null for the IP address it will present the user with </w:t>
-      </w:r>
-      <w:proofErr w:type="gramStart"/>
-      <w:r>
-        <w:t>an</w:t>
-      </w:r>
-      <w:proofErr w:type="gramEnd"/>
-      <w:r>
-        <w:t xml:space="preserve"> </w:t>
-      </w:r>
-      <w:proofErr w:type="spellStart"/>
-      <w:r>
-        <w:t>UIAlertView</w:t>
-      </w:r>
-      <w:proofErr w:type="spellEnd"/>
-      <w:r>
-        <w:t xml:space="preserve">. This view will inform the user to check the serial number and make sure that they set up the base station correctly. If an IP address is sent the device will register the device in the SQLite server and present a </w:t>
-      </w:r>
-      <w:proofErr w:type="spellStart"/>
-      <w:r>
-        <w:t>UIAlertView</w:t>
-      </w:r>
-      <w:proofErr w:type="spellEnd"/>
-      <w:r>
-        <w:t xml:space="preserve"> to the user. This view will inform the user that the device was successfully registered. At this point the device will go into the main view.</w:t>
-      </w:r>
-    </w:p>
-    <w:p>
-      <w:r>
-        <w:br w:type="page"/>
-      </w:r>
-    </w:p>
-    <w:p/>
-    <w:p>
-      <w:pPr>
-        <w:pStyle w:val="Title"/>
-      </w:pPr>
-      <w:r>
-        <w:t xml:space="preserve">Resolution Server Architecture </w:t>
-      </w:r>
-    </w:p>
-    <w:p>
+        <w:t>Finder</w:t>
+      </w:r>
+      <w:r>
+        <w:t xml:space="preserve"> Class</w:t>
+      </w:r>
+    </w:p>
+    <w:p>
+      <w:r>
+        <w:t>The Finder class abstracts database interaction with the rest of the program. It will have methods that roughly correspond to request made to the server. It may also have some utility methods.</w:t>
+      </w:r>
       <w:r>
         <w:br w:type="page"/>
       </w:r>
@@ -622,12 +689,10 @@
     </w:p>
     <w:p/>
     <w:p>
-      <w:proofErr w:type="gramStart"/>
       <w:r>
         <w:t>{ "</w:t>
       </w:r>
       <w:proofErr w:type="spellStart"/>
-      <w:proofErr w:type="gramEnd"/>
       <w:r>
         <w:t>HRHomeStationsRequest</w:t>
       </w:r>
@@ -707,120 +772,161 @@
       </w:r>
       <w:proofErr w:type="spellEnd"/>
       <w:r>
-        <w:t xml:space="preserve">)” is the station serial </w:t>
+        <w:t xml:space="preserve">)” is the station serial number. </w:t>
+      </w:r>
+      <w:r>
+        <w:t>"</w:t>
+      </w:r>
+      <w:proofErr w:type="spellStart"/>
+      <w:r>
+        <w:t>xxx.xxx.xxx.xxx</w:t>
+      </w:r>
+      <w:proofErr w:type="spellEnd"/>
+      <w:r>
+        <w:t>"</w:t>
+      </w:r>
+      <w:r>
+        <w:t xml:space="preserve"> is the IPv4 address of the base station. If the station cannot find the IPv4 address it will fill the </w:t>
+      </w:r>
+      <w:r>
+        <w:t>"</w:t>
+      </w:r>
+      <w:proofErr w:type="spellStart"/>
+      <w:r>
+        <w:t>xxx.xxx.xxx.xxx</w:t>
+      </w:r>
+      <w:proofErr w:type="spellEnd"/>
+      <w:r>
+        <w:t>"</w:t>
+      </w:r>
+      <w:r>
+        <w:t xml:space="preserve"> field with a null.</w:t>
+      </w:r>
+    </w:p>
+    <w:p/>
+    <w:p>
+      <w:r>
+        <w:t>{ "</w:t>
+      </w:r>
+      <w:proofErr w:type="spellStart"/>
+      <w:r>
+        <w:t>HRHomeStationReply</w:t>
+      </w:r>
+      <w:proofErr w:type="spellEnd"/>
+      <w:r>
+        <w:t>" : [ {"</w:t>
+      </w:r>
+      <w:proofErr w:type="spellStart"/>
+      <w:r>
+        <w:t>StationDID</w:t>
+      </w:r>
+      <w:proofErr w:type="spellEnd"/>
+      <w:r>
+        <w:t>" : "(</w:t>
+      </w:r>
+      <w:proofErr w:type="spellStart"/>
+      <w:r>
+        <w:t>stationDID</w:t>
+      </w:r>
+      <w:proofErr w:type="spellEnd"/>
+      <w:r>
+        <w:t>)", "</w:t>
+      </w:r>
+      <w:proofErr w:type="spellStart"/>
+      <w:r>
+        <w:t>StationIP</w:t>
+      </w:r>
+      <w:proofErr w:type="spellEnd"/>
+      <w:r>
+        <w:t>" : "</w:t>
+      </w:r>
+      <w:proofErr w:type="spellStart"/>
+      <w:r>
+        <w:t>xxx.xxx.xxx.xxx</w:t>
+      </w:r>
+      <w:proofErr w:type="spellEnd"/>
+      <w:r>
+        <w:t>"}, {"</w:t>
+      </w:r>
+      <w:proofErr w:type="spellStart"/>
+      <w:r>
+        <w:t>StationDID</w:t>
+      </w:r>
+      <w:proofErr w:type="spellEnd"/>
+      <w:r>
+        <w:t>" : "(</w:t>
+      </w:r>
+      <w:proofErr w:type="spellStart"/>
+      <w:r>
+        <w:t>stationDID</w:t>
+      </w:r>
+      <w:proofErr w:type="spellEnd"/>
+      <w:r>
+        <w:t>)", "</w:t>
+      </w:r>
+      <w:proofErr w:type="spellStart"/>
+      <w:r>
+        <w:t>StationIP</w:t>
+      </w:r>
+      <w:proofErr w:type="spellEnd"/>
+      <w:r>
+        <w:t>" : null}, ... ] }</w:t>
+      </w:r>
+    </w:p>
+    <w:p>
+      <w:pPr>
+        <w:pStyle w:val="Heading1"/>
+      </w:pPr>
+      <w:r>
+        <w:lastRenderedPageBreak/>
+        <w:t>Unidirectional Base Station to Resolution Server Communication</w:t>
+      </w:r>
+    </w:p>
+    <w:p>
+      <w:pPr>
+        <w:pStyle w:val="Heading2"/>
+      </w:pPr>
+      <w:r>
+        <w:t>Overview</w:t>
+      </w:r>
+    </w:p>
+    <w:p>
+      <w:r>
+        <w:t>This communication protocol defines the messages that will allow the Base Station to update Resolution Server with its current IP address.</w:t>
+      </w:r>
+    </w:p>
+    <w:p>
+      <w:pPr>
+        <w:pStyle w:val="Heading2"/>
+      </w:pPr>
+      <w:proofErr w:type="spellStart"/>
+      <w:r>
+        <w:t>HRHomeStationUpdate</w:t>
+      </w:r>
+      <w:proofErr w:type="spellEnd"/>
+    </w:p>
+    <w:p>
+      <w:r>
+        <w:t>This message is sent from a Base Station to the Resolution Server. It contains the station’s unique identifier and its current IP a</w:t>
+      </w:r>
+      <w:r>
+        <w:t>ddress.</w:t>
+      </w:r>
+    </w:p>
+    <w:p/>
+    <w:p>
+      <w:r>
+        <w:t>{“HRHomeStationUpdate</w:t>
       </w:r>
       <w:proofErr w:type="gramStart"/>
       <w:r>
-        <w:t>number.</w:t>
+        <w:t>”:</w:t>
       </w:r>
       <w:proofErr w:type="gramEnd"/>
       <w:r>
-        <w:t xml:space="preserve"> </w:t>
-      </w:r>
-      <w:r>
-        <w:t>"</w:t>
-      </w:r>
-      <w:proofErr w:type="spellStart"/>
-      <w:proofErr w:type="gramStart"/>
-      <w:r>
-        <w:t>xxx.xxx.xxx.xxx</w:t>
-      </w:r>
-      <w:proofErr w:type="spellEnd"/>
-      <w:proofErr w:type="gramEnd"/>
-      <w:r>
-        <w:t>"</w:t>
-      </w:r>
-      <w:r>
-        <w:t xml:space="preserve"> is the IPv4 address of the base station. If the station cannot find the IPv4 address it will fill the </w:t>
-      </w:r>
-      <w:r>
-        <w:t>"</w:t>
-      </w:r>
-      <w:proofErr w:type="spellStart"/>
-      <w:r>
-        <w:t>xxx.xxx.xxx.xxx</w:t>
-      </w:r>
-      <w:proofErr w:type="spellEnd"/>
-      <w:r>
-        <w:t>"</w:t>
-      </w:r>
-      <w:r>
-        <w:t xml:space="preserve"> field with a null.</w:t>
-      </w:r>
-    </w:p>
-    <w:p/>
-    <w:p>
-      <w:proofErr w:type="gramStart"/>
-      <w:r>
-        <w:t>{ "</w:t>
-      </w:r>
-      <w:proofErr w:type="spellStart"/>
-      <w:proofErr w:type="gramEnd"/>
-      <w:r>
-        <w:t>HRHomeStationReply</w:t>
-      </w:r>
-      <w:proofErr w:type="spellEnd"/>
-      <w:r>
-        <w:t>" : [ {"</w:t>
-      </w:r>
-      <w:proofErr w:type="spellStart"/>
-      <w:r>
-        <w:t>StationDID</w:t>
-      </w:r>
-      <w:proofErr w:type="spellEnd"/>
-      <w:r>
-        <w:t>" : "(</w:t>
-      </w:r>
-      <w:proofErr w:type="spellStart"/>
-      <w:r>
-        <w:t>stationDID</w:t>
-      </w:r>
-      <w:proofErr w:type="spellEnd"/>
-      <w:r>
-        <w:t>)", "</w:t>
-      </w:r>
-      <w:proofErr w:type="spellStart"/>
-      <w:r>
-        <w:t>StationIP</w:t>
-      </w:r>
-      <w:proofErr w:type="spellEnd"/>
-      <w:r>
-        <w:t>" : "</w:t>
-      </w:r>
-      <w:proofErr w:type="spellStart"/>
-      <w:r>
-        <w:t>xxx.xxx.xxx.xxx</w:t>
-      </w:r>
-      <w:proofErr w:type="spellEnd"/>
-      <w:r>
-        <w:t>"}, {"</w:t>
-      </w:r>
-      <w:proofErr w:type="spellStart"/>
-      <w:r>
-        <w:t>StationDID</w:t>
-      </w:r>
-      <w:proofErr w:type="spellEnd"/>
-      <w:r>
-        <w:t>" : "(</w:t>
-      </w:r>
-      <w:proofErr w:type="spellStart"/>
-      <w:r>
-        <w:t>stationDID</w:t>
-      </w:r>
-      <w:proofErr w:type="spellEnd"/>
-      <w:r>
-        <w:t>)", "</w:t>
-      </w:r>
-      <w:proofErr w:type="spellStart"/>
-      <w:r>
-        <w:t>StationIP</w:t>
-      </w:r>
-      <w:proofErr w:type="spellEnd"/>
-      <w:r>
-        <w:t>" : null}, ... ] }</w:t>
-      </w:r>
-    </w:p>
-    <w:p/>
+        <w:t>{“StationDID”:”(StationDID)”,”StationIP”:”(xxx.xxx.xxx.xxx)”}}</w:t>
+      </w:r>
+    </w:p>
     <w:sectPr>
       <w:pgSz w:w="12240" w:h="15840"/>
       <w:pgMar w:top="1440" w:right="1800" w:bottom="1440" w:left="1800" w:header="720" w:footer="720" w:gutter="0"/>
@@ -844,7 +950,7 @@
     </w:rPrDefault>
     <w:pPrDefault/>
   </w:docDefaults>
-  <w:latentStyles w:defLockedState="0" w:defUIPriority="99" w:defSemiHidden="1" w:defUnhideWhenUsed="1" w:defQFormat="0" w:count="276">
+  <w:latentStyles w:defLockedState="0" w:defUIPriority="99" w:defSemiHidden="1" w:defUnhideWhenUsed="1" w:defQFormat="0" w:count="267">
     <w:lsdException w:name="Normal" w:semiHidden="0" w:uiPriority="0" w:unhideWhenUsed="0" w:qFormat="1"/>
     <w:lsdException w:name="heading 1" w:semiHidden="0" w:uiPriority="9" w:unhideWhenUsed="0" w:qFormat="1"/>
     <w:lsdException w:name="heading 2" w:uiPriority="9" w:qFormat="1"/>
@@ -1169,7 +1275,7 @@
 </file>
 
 <file path=word/stylesWithEffects.xml><?xml version="1.0" encoding="utf-8"?>
-<w:styles xmlns:wpc="http://schemas.microsoft.com/office/word/2010/wordprocessingCanvas" xmlns:mo="http://schemas.microsoft.com/office/mac/office/2008/main" xmlns:mc="http://schemas.openxmlformats.org/markup-compatibility/2006" xmlns:mv="urn:schemas-microsoft-com:mac:vml" xmlns:o="urn:schemas-microsoft-com:office:office" xmlns:r="http://schemas.openxmlformats.org/officeDocument/2006/relationships" xmlns:m="http://schemas.openxmlformats.org/officeDocument/2006/math" xmlns:v="urn:schemas-microsoft-com:vml" xmlns:wp14="http://schemas.microsoft.com/office/word/2010/wordprocessingDrawing" xmlns:wp="http://schemas.openxmlformats.org/drawingml/2006/wordprocessingDrawing" xmlns:w10="urn:schemas-microsoft-com:office:word" xmlns:w="http://schemas.openxmlformats.org/wordprocessingml/2006/main" xmlns:w14="http://schemas.microsoft.com/office/word/2010/wordml" xmlns:wpg="http://schemas.microsoft.com/office/word/2010/wordprocessingGroup" xmlns:wpi="http://schemas.microsoft.com/office/word/2010/wordprocessingInk" xmlns:wne="http://schemas.microsoft.com/office/word/2006/wordml" xmlns:wps="http://schemas.microsoft.com/office/word/2010/wordprocessingShape" mc:Ignorable="w14 wp14">
+<w:styles xmlns:wpc="http://schemas.microsoft.com/office/word/2010/wordprocessingCanvas" xmlns:mc="http://schemas.openxmlformats.org/markup-compatibility/2006" xmlns:o="urn:schemas-microsoft-com:office:office" xmlns:r="http://schemas.openxmlformats.org/officeDocument/2006/relationships" xmlns:m="http://schemas.openxmlformats.org/officeDocument/2006/math" xmlns:v="urn:schemas-microsoft-com:vml" xmlns:wp14="http://schemas.microsoft.com/office/word/2010/wordprocessingDrawing" xmlns:wp="http://schemas.openxmlformats.org/drawingml/2006/wordprocessingDrawing" xmlns:w10="urn:schemas-microsoft-com:office:word" xmlns:w="http://schemas.openxmlformats.org/wordprocessingml/2006/main" xmlns:w14="http://schemas.microsoft.com/office/word/2010/wordml" xmlns:wpg="http://schemas.microsoft.com/office/word/2010/wordprocessingGroup" xmlns:wpi="http://schemas.microsoft.com/office/word/2010/wordprocessingInk" xmlns:wne="http://schemas.microsoft.com/office/word/2006/wordml" xmlns:wps="http://schemas.microsoft.com/office/word/2010/wordprocessingShape" mc:Ignorable="w14 wp14">
   <w:docDefaults>
     <w:rPrDefault>
       <w:rPr>
@@ -1181,7 +1287,7 @@
     </w:rPrDefault>
     <w:pPrDefault/>
   </w:docDefaults>
-  <w:latentStyles w:defLockedState="0" w:defUIPriority="99" w:defSemiHidden="1" w:defUnhideWhenUsed="1" w:defQFormat="0" w:count="276">
+  <w:latentStyles w:defLockedState="0" w:defUIPriority="99" w:defSemiHidden="1" w:defUnhideWhenUsed="1" w:defQFormat="0" w:count="267">
     <w:lsdException w:name="Normal" w:semiHidden="0" w:uiPriority="0" w:unhideWhenUsed="0" w:qFormat="1"/>
     <w:lsdException w:name="heading 1" w:semiHidden="0" w:uiPriority="9" w:unhideWhenUsed="0" w:qFormat="1"/>
     <w:lsdException w:name="heading 2" w:uiPriority="9" w:qFormat="1"/>

</xml_diff>

<commit_message>
Added graphics to SDD
</commit_message>
<xml_diff>
--- a/Documents/SDD.docx
+++ b/Documents/SDD.docx
@@ -5696,7 +5696,7 @@
         <w:t>Get the web interface which integrates database management and basic registration tasks constructed.</w:t>
       </w:r>
     </w:p>
-    <w:p>
+    <w:p w14:noSpellErr="1">
       <w:pPr>
         <w:pStyle w:val="Heading3"/>
       </w:pPr>
@@ -5705,10 +5705,54 @@
       <w:bookmarkEnd w:id="78"/>
       <w:bookmarkEnd w:id="79"/>
       <w:r>
+        <w:rPr/>
         <w:t>Architecture Diagram</w:t>
       </w:r>
-    </w:p>
-    <w:p>
+      <w:r>
+        <w:drawing>
+          <wp:inline wp14:editId="007EF926" wp14:anchorId="73F14C09">
+            <wp:extent cx="4572000" cy="2647950"/>
+            <wp:effectExtent l="0" t="0" r="0" b="0"/>
+            <wp:docPr id="1112991230" name="picture" title=""/>
+            <wp:cNvGraphicFramePr>
+              <a:graphicFrameLocks noChangeAspect="1"/>
+            </wp:cNvGraphicFramePr>
+            <a:graphic>
+              <a:graphicData uri="http://schemas.openxmlformats.org/drawingml/2006/picture">
+                <pic:pic>
+                  <pic:nvPicPr>
+                    <pic:cNvPr id="0" name="picture"/>
+                    <pic:cNvPicPr/>
+                  </pic:nvPicPr>
+                  <pic:blipFill>
+                    <a:blip r:embed="R28b90ffd6d6a454f">
+                      <a:extLst>
+                        <a:ext xmlns:a="http://schemas.openxmlformats.org/drawingml/2006/main" uri="{28A0092B-C50C-407E-A947-70E740481C1C}">
+                          <a14:useLocalDpi val="0"/>
+                        </a:ext>
+                      </a:extLst>
+                    </a:blip>
+                    <a:stretch>
+                      <a:fillRect/>
+                    </a:stretch>
+                  </pic:blipFill>
+                  <pic:spPr>
+                    <a:xfrm>
+                      <a:off x="0" y="0"/>
+                      <a:ext cx="4572000" cy="2647950"/>
+                    </a:xfrm>
+                    <a:prstGeom prst="rect">
+                      <a:avLst/>
+                    </a:prstGeom>
+                  </pic:spPr>
+                </pic:pic>
+              </a:graphicData>
+            </a:graphic>
+          </wp:inline>
+        </w:drawing>
+      </w:r>
+    </w:p>
+    <w:p w14:noSpellErr="1">
       <w:pPr>
         <w:pStyle w:val="Heading3"/>
       </w:pPr>
@@ -5717,7 +5761,56 @@
       <w:bookmarkEnd w:id="80"/>
       <w:bookmarkEnd w:id="81"/>
       <w:r>
+        <w:rPr/>
         <w:t>Data | Logic Flow Diagram</w:t>
+      </w:r>
+    </w:p>
+    <w:p w14:noSpellErr="1">
+      <w:pPr>
+        <w:pStyle w:val="Textbody"/>
+      </w:pPr>
+      <w:r>
+        <w:drawing>
+          <wp:inline wp14:editId="6716F5EB" wp14:anchorId="5476DF33">
+            <wp:extent cx="4572000" cy="4572000"/>
+            <wp:effectExtent l="0" t="0" r="0" b="0"/>
+            <wp:docPr id="1417076531" name="picture" title=""/>
+            <wp:cNvGraphicFramePr>
+              <a:graphicFrameLocks noChangeAspect="1"/>
+            </wp:cNvGraphicFramePr>
+            <a:graphic>
+              <a:graphicData uri="http://schemas.openxmlformats.org/drawingml/2006/picture">
+                <pic:pic>
+                  <pic:nvPicPr>
+                    <pic:cNvPr id="0" name="picture"/>
+                    <pic:cNvPicPr/>
+                  </pic:nvPicPr>
+                  <pic:blipFill>
+                    <a:blip r:embed="Rf0151d2646554ef0">
+                      <a:extLst>
+                        <a:ext xmlns:a="http://schemas.openxmlformats.org/drawingml/2006/main" uri="{28A0092B-C50C-407E-A947-70E740481C1C}">
+                          <a14:useLocalDpi val="0"/>
+                        </a:ext>
+                      </a:extLst>
+                    </a:blip>
+                    <a:stretch>
+                      <a:fillRect/>
+                    </a:stretch>
+                  </pic:blipFill>
+                  <pic:spPr>
+                    <a:xfrm>
+                      <a:off x="0" y="0"/>
+                      <a:ext cx="4572000" cy="4572000"/>
+                    </a:xfrm>
+                    <a:prstGeom prst="rect">
+                      <a:avLst/>
+                    </a:prstGeom>
+                  </pic:spPr>
+                </pic:pic>
+              </a:graphicData>
+            </a:graphic>
+          </wp:inline>
+        </w:drawing>
       </w:r>
     </w:p>
     <w:p>
@@ -5729,6 +5822,7 @@
       <w:bookmarkEnd w:id="82"/>
       <w:bookmarkEnd w:id="83"/>
       <w:r>
+        <w:rPr/>
         <w:t>Design Details</w:t>
       </w:r>
     </w:p>

</xml_diff>